<commit_message>
Phil sent in SQL Data Folder
</commit_message>
<xml_diff>
--- a/Meeting Minutes/CS331 DB P3 Meeting16.docx
+++ b/Meeting Minutes/CS331 DB P3 Meeting16.docx
@@ -253,6 +253,27 @@
       </w:r>
       <w:r>
         <w:t>-</w:t>
+      </w:r>
+      <w:r>
+        <w:t>Updated the database so that everything that is added in incremented and not set to a prefixed value</w:t>
+      </w:r>
+      <w:r>
+        <w:br/>
+        <w:t>-</w:t>
+      </w:r>
+      <w:r>
+        <w:t xml:space="preserve">Justin, Katie, </w:t>
+      </w:r>
+      <w:r>
+        <w:t>Phil and Tsuehue worked on trigger</w:t>
+      </w:r>
+      <w:r>
+        <w:br/>
+        <w:t>-Justin and Katie worked on SQL queries</w:t>
+      </w:r>
+      <w:r>
+        <w:br/>
+        <w:t>-Phil updated the insert data statements</w:t>
       </w:r>
     </w:p>
     <w:sectPr>

</xml_diff>